<commit_message>
New translations [template] affiliate email - invite to seminar .docx (French)
</commit_message>
<xml_diff>
--- a/public/email/crowdin/translations/fr/[TEMPLATE] Affiliate email - invite to seminar .docx
+++ b/public/email/crowdin/translations/fr/[TEMPLATE] Affiliate email - invite to seminar .docx
@@ -1149,10 +1149,10 @@
         <w:rPr>
           <w:b w:val="1"/>
         </w:rPr>
-        <w:t xml:space="preserve">Subject line</w:t>
-      </w:r>
-      <w:r>
-        <w:t xml:space="preserve">: Rencontrez notre équipe a [CITY] | [DATE]</w:t>
+        <w:t>Sujet</w:t>
+      </w:r>
+      <w:r>
+        <w:t xml:space="preserve"> : Rencontrez notre équipe a [CITY] | [DATE]</w:t>
       </w:r>
     </w:p>
     <w:p/>
@@ -1167,13 +1167,13 @@
         <w:pStyle w:val="P68B1DB1-Normal3"/>
       </w:pPr>
       <w:r>
-        <w:t xml:space="preserve">Vous êtes invité à notre séminaire Deriv</w:t>
-      </w:r>
-    </w:p>
-    <w:p/>
-    <w:p>
-      <w:r>
-        <w:t xml:space="preserve">Cher [PARTNER NAME], </w:t>
+        <w:t xml:space="preserve">Vous êtes invité.e à notre séminaire Deriv</w:t>
+      </w:r>
+    </w:p>
+    <w:p/>
+    <w:p>
+      <w:r>
+        <w:t xml:space="preserve">Cher [NOM DU PARTENAIRE], </w:t>
       </w:r>
     </w:p>
     <w:p/>
@@ -1295,7 +1295,7 @@
             <w:r>
               <w:t>[LOCATION]</w:t>
               <w:br w:type="textWrapping"/>
-              <w:t xml:space="preserve">Votre responsable national vous informera de l'emplacement exact d'ici [DATE]</w:t>
+              <w:t xml:space="preserve">Votre responsable national vous informera du lieu exact d'ici [DATE]</w:t>
             </w:r>
           </w:p>
         </w:tc>

</xml_diff>